<commit_message>
XY coordinates test on linear function based on parameter t
</commit_message>
<xml_diff>
--- a/Dokumentacja/wnioski.docx
+++ b/Dokumentacja/wnioski.docx
@@ -3,6 +3,9 @@
 <w:document xmlns:wpc="http://schemas.microsoft.com/office/word/2010/wordprocessingCanvas" xmlns:cx="http://schemas.microsoft.com/office/drawing/2014/chartex" xmlns:mc="http://schemas.openxmlformats.org/markup-compatibility/2006" xmlns:o="urn:schemas-microsoft-com:office:office" xmlns:r="http://schemas.openxmlformats.org/officeDocument/2006/relationships" xmlns:m="http://schemas.openxmlformats.org/officeDocument/2006/math" xmlns:v="urn:schemas-microsoft-com:vml" xmlns:wp14="http://schemas.microsoft.com/office/word/2010/wordprocessingDrawing" xmlns:wp="http://schemas.openxmlformats.org/drawingml/2006/wordprocessingDrawing" xmlns:w10="urn:schemas-microsoft-com:office:word" xmlns:w="http://schemas.openxmlformats.org/wordprocessingml/2006/main" xmlns:w14="http://schemas.microsoft.com/office/word/2010/wordml" xmlns:w15="http://schemas.microsoft.com/office/word/2012/wordml" xmlns:w16se="http://schemas.microsoft.com/office/word/2015/wordml/symex" xmlns:wpg="http://schemas.microsoft.com/office/word/2010/wordprocessingGroup" xmlns:wpi="http://schemas.microsoft.com/office/word/2010/wordprocessingInk" xmlns:wne="http://schemas.microsoft.com/office/word/2006/wordml" xmlns:wps="http://schemas.microsoft.com/office/word/2010/wordprocessingShape" mc:Ignorable="w14 w15 w16se wp14">
   <w:body>
     <w:p>
+      <w:r>
+        <w:t xml:space="preserve">1 . </w:t>
+      </w:r>
       <w:r>
         <w:t>Testy przeprowadzone na funkcji liniowej y=</w:t>
       </w:r>
@@ -127,10 +130,7 @@
         <w:t>łąd jest zbyt duży.</w:t>
       </w:r>
     </w:p>
-    <w:p>
-      <w:bookmarkStart w:id="0" w:name="_GoBack"/>
-      <w:bookmarkEnd w:id="0"/>
-    </w:p>
+    <w:p/>
     <w:p>
       <w:r>
         <w:t>Wykres</w:t>
@@ -160,8 +160,6 @@
       <w:proofErr w:type="spellEnd"/>
       <w:r>
         <w:br/>
-      </w:r>
-      <w:r>
         <w:t xml:space="preserve">Topologia: </w:t>
       </w:r>
       <w:r>
@@ -265,6 +263,151 @@
       </w:r>
       <w:r>
         <w:t>czy.</w:t>
+      </w:r>
+    </w:p>
+    <w:p/>
+    <w:p>
+      <w:r>
+        <w:lastRenderedPageBreak/>
+        <w:t>2. Testy dla funkcji liniowej w postaci:</w:t>
+      </w:r>
+    </w:p>
+    <w:p>
+      <w:r>
+        <w:t>x = a*t</w:t>
+      </w:r>
+      <w:r>
+        <w:br/>
+        <w:t>y= b*t</w:t>
+      </w:r>
+      <w:r>
+        <w:br/>
+      </w:r>
+      <w:r>
+        <w:t>gdzie a i b są losowe</w:t>
+      </w:r>
+      <w:r>
+        <w:t>, a przyrost t</w:t>
+      </w:r>
+      <w:r>
+        <w:t xml:space="preserve"> jest stały</w:t>
+      </w:r>
+      <w:r>
+        <w:t xml:space="preserve"> </w:t>
+      </w:r>
+      <w:r>
+        <w:br/>
+        <w:t>dane wejściowe sieci: 5 kolejnych współrzędnych</w:t>
+      </w:r>
+      <w:r>
+        <w:t xml:space="preserve"> x i </w:t>
+      </w:r>
+      <w:r>
+        <w:t>y</w:t>
+      </w:r>
+      <w:r>
+        <w:br/>
+        <w:t>dan</w:t>
+      </w:r>
+      <w:r>
+        <w:t>e wyjściowe sieci: 6 współrzędne x i</w:t>
+      </w:r>
+      <w:r>
+        <w:t xml:space="preserve"> y</w:t>
+      </w:r>
+      <w:r>
+        <w:br/>
+      </w:r>
+    </w:p>
+    <w:p>
+      <w:r>
+        <w:t>Wykres błędu dla pliku:</w:t>
+      </w:r>
+      <w:r>
+        <w:t xml:space="preserve"> </w:t>
+      </w:r>
+      <w:r>
+        <w:br/>
+      </w:r>
+      <w:r>
+        <w:t xml:space="preserve">trainingYCoordinate.txt </w:t>
+      </w:r>
+      <w:r>
+        <w:t>–</w:t>
+      </w:r>
+      <w:r>
+        <w:t xml:space="preserve"> </w:t>
+      </w:r>
+      <w:proofErr w:type="spellStart"/>
+      <w:r>
+        <w:t>good</w:t>
+      </w:r>
+      <w:proofErr w:type="spellEnd"/>
+      <w:r>
+        <w:t xml:space="preserve"> </w:t>
+      </w:r>
+      <w:bookmarkStart w:id="0" w:name="_GoBack"/>
+      <w:bookmarkEnd w:id="0"/>
+      <w:r>
+        <w:br/>
+        <w:t xml:space="preserve">Topologia: </w:t>
+      </w:r>
+      <w:r>
+        <w:t>10 10</w:t>
+      </w:r>
+      <w:r>
+        <w:t xml:space="preserve"> </w:t>
+      </w:r>
+      <w:r>
+        <w:t>2</w:t>
+      </w:r>
+    </w:p>
+    <w:p>
+      <w:r>
+        <w:rPr>
+          <w:noProof/>
+          <w:lang w:eastAsia="pl-PL"/>
+        </w:rPr>
+        <w:drawing>
+          <wp:inline distT="0" distB="0" distL="0" distR="0" wp14:anchorId="087B97AD" wp14:editId="1BAB24B4">
+            <wp:extent cx="5760720" cy="2258695"/>
+            <wp:effectExtent l="0" t="0" r="0" b="8255"/>
+            <wp:docPr id="3" name="Obraz 3"/>
+            <wp:cNvGraphicFramePr>
+              <a:graphicFrameLocks xmlns:a="http://schemas.openxmlformats.org/drawingml/2006/main" noChangeAspect="1"/>
+            </wp:cNvGraphicFramePr>
+            <a:graphic xmlns:a="http://schemas.openxmlformats.org/drawingml/2006/main">
+              <a:graphicData uri="http://schemas.openxmlformats.org/drawingml/2006/picture">
+                <pic:pic xmlns:pic="http://schemas.openxmlformats.org/drawingml/2006/picture">
+                  <pic:nvPicPr>
+                    <pic:cNvPr id="1" name=""/>
+                    <pic:cNvPicPr/>
+                  </pic:nvPicPr>
+                  <pic:blipFill>
+                    <a:blip r:embed="rId7"/>
+                    <a:stretch>
+                      <a:fillRect/>
+                    </a:stretch>
+                  </pic:blipFill>
+                  <pic:spPr>
+                    <a:xfrm>
+                      <a:off x="0" y="0"/>
+                      <a:ext cx="5760720" cy="2258695"/>
+                    </a:xfrm>
+                    <a:prstGeom prst="rect">
+                      <a:avLst/>
+                    </a:prstGeom>
+                  </pic:spPr>
+                </pic:pic>
+              </a:graphicData>
+            </a:graphic>
+          </wp:inline>
+        </w:drawing>
+      </w:r>
+    </w:p>
+    <w:p>
+      <w:r>
+        <w:t>Test pokazał, że zastosowanie postaci parametrycznej funkcji pozwoli nam na użycie obu współrzędnych. Jednocześnie zauważyłem, że zwiększenie ilości neuronów na warstwie ukrytej danej efekt podobny jak dodanie drugiej warstwy. W tym przypadku sieć jednowarstwowa wystarczyła do uzyskania zadowalającego rezultatu.</w:t>
       </w:r>
     </w:p>
     <w:sectPr>

</xml_diff>